<commit_message>
Se actualiza Memoria del Proyecto.docx en su versión previa a enviar a profesores
</commit_message>
<xml_diff>
--- a/Manuales/Memoria del Proyecto.docx
+++ b/Manuales/Memoria del Proyecto.docx
@@ -241,20 +241,18 @@
                 <w:rPr>
                   <w:rFonts w:asciiTheme="majorHAnsi" w:hAnsiTheme="majorHAnsi"/>
                 </w:rPr>
-                <w:t xml:space="preserve">Fabricio González - </w:t>
+                <w:t>Fabricio González</w:t>
               </w:r>
               <w:r>
                 <w:rPr>
                   <w:rFonts w:asciiTheme="majorHAnsi" w:hAnsiTheme="majorHAnsi"/>
-                  <w:lang w:val="es-AR"/>
                 </w:rPr>
-                <w:t xml:space="preserve">Nicolás </w:t>
+                <w:t xml:space="preserve"> – Francisco Estrada – Nicolás </w:t>
               </w:r>
               <w:proofErr w:type="spellStart"/>
               <w:r>
                 <w:rPr>
                   <w:rFonts w:asciiTheme="majorHAnsi" w:hAnsiTheme="majorHAnsi"/>
-                  <w:lang w:val="es-AR"/>
                 </w:rPr>
                 <w:t>Sartini</w:t>
               </w:r>
@@ -273,7 +271,7 @@
               <w:lang w:eastAsia="es-AR"/>
             </w:rPr>
             <w:drawing>
-              <wp:anchor distT="0" distB="0" distL="114300" distR="114300" simplePos="0" relativeHeight="251667456" behindDoc="0" locked="0" layoutInCell="1" allowOverlap="1">
+              <wp:anchor distT="0" distB="0" distL="114300" distR="114300" simplePos="0" relativeHeight="251659264" behindDoc="0" locked="0" layoutInCell="1" allowOverlap="1">
                 <wp:simplePos x="0" y="0"/>
                 <wp:positionH relativeFrom="margin">
                   <wp:posOffset>-217170</wp:posOffset>
@@ -332,7 +330,7 @@
               <w:lang w:eastAsia="es-AR"/>
             </w:rPr>
             <w:drawing>
-              <wp:anchor distT="0" distB="0" distL="114300" distR="114300" simplePos="0" relativeHeight="251666432" behindDoc="0" locked="0" layoutInCell="1" allowOverlap="1">
+              <wp:anchor distT="0" distB="0" distL="114300" distR="114300" simplePos="0" relativeHeight="251657216" behindDoc="0" locked="0" layoutInCell="1" allowOverlap="1">
                 <wp:simplePos x="0" y="0"/>
                 <wp:positionH relativeFrom="margin">
                   <wp:posOffset>4301490</wp:posOffset>
@@ -744,7 +742,13 @@
     </w:p>
     <w:p>
       <w:r>
-        <w:t>En este documento… Se detallará el proceso de desarrollo…</w:t>
+        <w:t>En este documento… Se detallará el proceso de desarrollo</w:t>
+      </w:r>
+      <w:r>
+        <w:t xml:space="preserve"> del Sistema VASPA</w:t>
+      </w:r>
+      <w:r>
+        <w:t>…</w:t>
       </w:r>
     </w:p>
     <w:p>
@@ -771,6 +775,9 @@
       <w:r>
         <w:t xml:space="preserve"> el sistema</w:t>
       </w:r>
+      <w:r>
+        <w:t xml:space="preserve"> (como sistema real)</w:t>
+      </w:r>
     </w:p>
     <w:p>
       <w:r>
@@ -782,8 +789,9 @@
       <w:r>
         <w:t xml:space="preserve"> el proceso de desarrollo </w:t>
       </w:r>
-      <w:bookmarkStart w:id="3" w:name="_GoBack"/>
-      <w:bookmarkEnd w:id="3"/>
+      <w:r>
+        <w:t>(como asignatura)</w:t>
+      </w:r>
     </w:p>
     <w:p>
       <w:pPr>
@@ -827,10 +835,7 @@
     </w:p>
     <w:p>
       <w:r>
-        <w:t xml:space="preserve">Detallar como fue la comunicación </w:t>
-      </w:r>
-      <w:r>
-        <w:t>con el equipo docente, reuniones, presentaciones, consultas por correo</w:t>
+        <w:t>Detallar como fue la comunicación con el equipo docente, reuniones, presentaciones, consultas por correo</w:t>
       </w:r>
     </w:p>
     <w:p>
@@ -921,7 +926,16 @@
     </w:p>
     <w:p>
       <w:r>
-        <w:t xml:space="preserve">Resumen detallado de los programas, librerías y </w:t>
+        <w:t>Resumen detallado de los programas,</w:t>
+      </w:r>
+      <w:r>
+        <w:t xml:space="preserve"> </w:t>
+      </w:r>
+      <w:r>
+        <w:t>lenguajes,</w:t>
+      </w:r>
+      <w:r>
+        <w:t xml:space="preserve"> librerías y </w:t>
       </w:r>
       <w:proofErr w:type="spellStart"/>
       <w:r>
@@ -966,6 +980,11 @@
       </w:r>
     </w:p>
     <w:p>
+      <w:r>
+        <w:t>Resumen Iteraciones etapa Inicio</w:t>
+      </w:r>
+    </w:p>
+    <w:p>
       <w:pPr>
         <w:pStyle w:val="PSI-Ttulo2"/>
       </w:pPr>
@@ -974,9 +993,25 @@
       </w:r>
     </w:p>
     <w:p>
+      <w:r>
+        <w:t xml:space="preserve">Resumen Iteraciones etapa </w:t>
+      </w:r>
+      <w:r>
+        <w:t>Elaboración</w:t>
+      </w:r>
+    </w:p>
+    <w:p>
       <w:pPr>
         <w:pStyle w:val="PSI-Ttulo2"/>
       </w:pPr>
+      <w:r>
+        <w:t>Construcción</w:t>
+      </w:r>
+    </w:p>
+    <w:p>
+      <w:r>
+        <w:t xml:space="preserve">Resumen Iteraciones etapa </w:t>
+      </w:r>
       <w:r>
         <w:t>Construcción</w:t>
       </w:r>
@@ -988,6 +1023,19 @@
       </w:pPr>
       <w:r>
         <w:t>Transición</w:t>
+      </w:r>
+    </w:p>
+    <w:p>
+      <w:r>
+        <w:t xml:space="preserve">Resumen Iteraciones etapa </w:t>
+      </w:r>
+      <w:r>
+        <w:t>Transición</w:t>
+      </w:r>
+    </w:p>
+    <w:p>
+      <w:r>
+        <w:br w:type="page"/>
       </w:r>
     </w:p>
     <w:p>
@@ -1001,6 +1049,7 @@
         <w:rPr>
           <w:lang w:val="es-ES"/>
         </w:rPr>
+        <w:lastRenderedPageBreak/>
         <w:t>Conclusión</w:t>
       </w:r>
     </w:p>
@@ -1047,13 +1096,26 @@
     <w:p/>
     <w:p>
       <w:pPr>
-        <w:pStyle w:val="PSI-Ttulo3"/>
         <w:rPr>
           <w:rFonts w:eastAsia="DejaVu Sans"/>
         </w:rPr>
       </w:pPr>
       <w:r>
-        <w:t>Por ahí se puede agregar algún apartado sobre el sistema en si donde digamos algunas “</w:t>
+        <w:t>//</w:t>
+      </w:r>
+      <w:r>
+        <w:t xml:space="preserve">Se podría </w:t>
+      </w:r>
+      <w:r>
+        <w:t xml:space="preserve">agregar algún apartado sobre el sistema en si donde digamos algunas </w:t>
+      </w:r>
+      <w:r>
+        <w:t xml:space="preserve">ventajas o </w:t>
+      </w:r>
+      <w:bookmarkStart w:id="3" w:name="_GoBack"/>
+      <w:bookmarkEnd w:id="3"/>
+      <w:r>
+        <w:t>“</w:t>
       </w:r>
       <w:proofErr w:type="spellStart"/>
       <w:r>
@@ -1061,7 +1123,19 @@
       </w:r>
       <w:proofErr w:type="spellEnd"/>
       <w:r>
-        <w:t>” que lo hagan destacarse (sistema responsivo, PDF con el formato correcto, facilidad de carga de datos, control sobre las notificaciones enviadas, etc)</w:t>
+        <w:t xml:space="preserve">” que lo hagan destacarse (sistema responsivo, PDF </w:t>
+      </w:r>
+      <w:r>
+        <w:rPr>
+          <w:b/>
+        </w:rPr>
+        <w:t>siempre</w:t>
+      </w:r>
+      <w:r>
+        <w:t xml:space="preserve"> </w:t>
+      </w:r>
+      <w:r>
+        <w:t>con el formato correcto, facilidad de carga de datos, control sobre las notificaciones enviadas, etc)</w:t>
       </w:r>
       <w:r>
         <w:br/>
@@ -1227,7 +1301,7 @@
             <w:rFonts w:asciiTheme="majorHAnsi" w:hAnsiTheme="majorHAnsi" w:cstheme="majorHAnsi"/>
             <w:noProof/>
           </w:rPr>
-          <w:t>4</w:t>
+          <w:t>6</w:t>
         </w:r>
         <w:r>
           <w:rPr>
@@ -1264,7 +1338,7 @@
             <w:rFonts w:asciiTheme="majorHAnsi" w:hAnsiTheme="majorHAnsi" w:cstheme="majorHAnsi"/>
             <w:noProof/>
           </w:rPr>
-          <w:t>5</w:t>
+          <w:t>6</w:t>
         </w:r>
         <w:r>
           <w:rPr>
@@ -1303,7 +1377,7 @@
           <w:spacing w:before="0"/>
         </w:pPr>
         <w:r>
-          <w:t xml:space="preserve">Fabricio González - Nicolás </w:t>
+          <w:t xml:space="preserve">Fabricio González – Francisco Estrada – Nicolás </w:t>
         </w:r>
         <w:proofErr w:type="spellStart"/>
         <w:r>
@@ -4357,7 +4431,7 @@
 </file>
 
 <file path=customXml/itemProps2.xml><?xml version="1.0" encoding="utf-8"?>
-<ds:datastoreItem xmlns:ds="http://schemas.openxmlformats.org/officeDocument/2006/customXml" ds:itemID="{2510F1CD-F944-444D-AB88-CC244BFF874F}">
+<ds:datastoreItem xmlns:ds="http://schemas.openxmlformats.org/officeDocument/2006/customXml" ds:itemID="{C2050149-0F55-4F7F-8EA2-6C10E38307EE}">
   <ds:schemaRefs>
     <ds:schemaRef ds:uri="http://schemas.openxmlformats.org/officeDocument/2006/bibliography"/>
   </ds:schemaRefs>

</xml_diff>

<commit_message>
Finalización del Plan de SQA.docx Actualización de Memoria del Proyecto.docx Actualización de Seguimiento Documentacion.xlsx
</commit_message>
<xml_diff>
--- a/Manuales/Memoria del Proyecto.docx
+++ b/Manuales/Memoria del Proyecto.docx
@@ -207,17 +207,8 @@
                   <w:rFonts w:asciiTheme="majorHAnsi" w:hAnsiTheme="majorHAnsi"/>
                   <w:lang w:val="es-AR"/>
                 </w:rPr>
-                <w:t xml:space="preserve">VASPA </w:t>
+                <w:t>VASPA Team</w:t>
               </w:r>
-              <w:proofErr w:type="spellStart"/>
-              <w:r>
-                <w:rPr>
-                  <w:rFonts w:asciiTheme="majorHAnsi" w:hAnsiTheme="majorHAnsi"/>
-                  <w:lang w:val="es-AR"/>
-                </w:rPr>
-                <w:t>Team</w:t>
-              </w:r>
-              <w:proofErr w:type="spellEnd"/>
             </w:p>
           </w:sdtContent>
         </w:sdt>
@@ -247,16 +238,8 @@
                 <w:rPr>
                   <w:rFonts w:asciiTheme="majorHAnsi" w:hAnsiTheme="majorHAnsi"/>
                 </w:rPr>
-                <w:t xml:space="preserve"> – Francisco Estrada – Nicolás </w:t>
+                <w:t xml:space="preserve"> – Francisco Estrada – Nicolás Sartini</w:t>
               </w:r>
-              <w:proofErr w:type="spellStart"/>
-              <w:r>
-                <w:rPr>
-                  <w:rFonts w:asciiTheme="majorHAnsi" w:hAnsiTheme="majorHAnsi"/>
-                </w:rPr>
-                <w:t>Sartini</w:t>
-              </w:r>
-              <w:proofErr w:type="spellEnd"/>
             </w:p>
           </w:sdtContent>
         </w:sdt>
@@ -514,7 +497,12 @@
             </w:tabs>
           </w:pPr>
           <w:r>
-            <w:t>Tabla de contenido</w:t>
+            <w:t xml:space="preserve">Tabla </w:t>
+          </w:r>
+          <w:bookmarkStart w:id="0" w:name="_GoBack"/>
+          <w:bookmarkEnd w:id="0"/>
+          <w:r>
+            <w:t>de contenido</w:t>
           </w:r>
         </w:p>
         <w:p>
@@ -539,7 +527,7 @@
           <w:r>
             <w:fldChar w:fldCharType="separate"/>
           </w:r>
-          <w:hyperlink w:anchor="_Toc35277329" w:history="1">
+          <w:hyperlink w:anchor="_Toc39478191" w:history="1">
             <w:r>
               <w:rPr>
                 <w:rStyle w:val="Hipervnculo"/>
@@ -567,7 +555,150 @@
                 <w:noProof/>
                 <w:webHidden/>
               </w:rPr>
-              <w:instrText xml:space="preserve"> PAGEREF _Toc35277329 \h </w:instrText>
+              <w:instrText xml:space="preserve"> PAGEREF _Toc39478191 \h </w:instrText>
+            </w:r>
+            <w:r>
+              <w:rPr>
+                <w:noProof/>
+                <w:webHidden/>
+              </w:rPr>
+            </w:r>
+            <w:r>
+              <w:rPr>
+                <w:noProof/>
+                <w:webHidden/>
+              </w:rPr>
+              <w:fldChar w:fldCharType="separate"/>
+            </w:r>
+            <w:r>
+              <w:rPr>
+                <w:noProof/>
+                <w:webHidden/>
+              </w:rPr>
+              <w:t>4</w:t>
+            </w:r>
+            <w:r>
+              <w:rPr>
+                <w:noProof/>
+                <w:webHidden/>
+              </w:rPr>
+              <w:fldChar w:fldCharType="end"/>
+            </w:r>
+          </w:hyperlink>
+        </w:p>
+        <w:p>
+          <w:pPr>
+            <w:pStyle w:val="TDC1"/>
+            <w:rPr>
+              <w:rFonts w:eastAsiaTheme="minorEastAsia"/>
+              <w:b w:val="0"/>
+              <w:bCs w:val="0"/>
+              <w:noProof/>
+              <w:sz w:val="22"/>
+              <w:szCs w:val="22"/>
+              <w:lang w:val="es-AR" w:eastAsia="es-AR"/>
+            </w:rPr>
+          </w:pPr>
+          <w:hyperlink w:anchor="_Toc39478192" w:history="1">
+            <w:r>
+              <w:rPr>
+                <w:rStyle w:val="Hipervnculo"/>
+                <w:rFonts w:eastAsia="DejaVu Sans"/>
+                <w:noProof/>
+              </w:rPr>
+              <w:t>Objetivo del Proyecto</w:t>
+            </w:r>
+            <w:r>
+              <w:rPr>
+                <w:noProof/>
+                <w:webHidden/>
+              </w:rPr>
+              <w:tab/>
+            </w:r>
+            <w:r>
+              <w:rPr>
+                <w:noProof/>
+                <w:webHidden/>
+              </w:rPr>
+              <w:fldChar w:fldCharType="begin"/>
+            </w:r>
+            <w:r>
+              <w:rPr>
+                <w:noProof/>
+                <w:webHidden/>
+              </w:rPr>
+              <w:instrText xml:space="preserve"> PAGEREF _Toc39478192 \h </w:instrText>
+            </w:r>
+            <w:r>
+              <w:rPr>
+                <w:noProof/>
+                <w:webHidden/>
+              </w:rPr>
+            </w:r>
+            <w:r>
+              <w:rPr>
+                <w:noProof/>
+                <w:webHidden/>
+              </w:rPr>
+              <w:fldChar w:fldCharType="separate"/>
+            </w:r>
+            <w:r>
+              <w:rPr>
+                <w:noProof/>
+                <w:webHidden/>
+              </w:rPr>
+              <w:t>4</w:t>
+            </w:r>
+            <w:r>
+              <w:rPr>
+                <w:noProof/>
+                <w:webHidden/>
+              </w:rPr>
+              <w:fldChar w:fldCharType="end"/>
+            </w:r>
+          </w:hyperlink>
+        </w:p>
+        <w:p>
+          <w:pPr>
+            <w:pStyle w:val="TDC1"/>
+            <w:rPr>
+              <w:rFonts w:eastAsiaTheme="minorEastAsia"/>
+              <w:b w:val="0"/>
+              <w:bCs w:val="0"/>
+              <w:noProof/>
+              <w:sz w:val="22"/>
+              <w:szCs w:val="22"/>
+              <w:lang w:val="es-AR" w:eastAsia="es-AR"/>
+            </w:rPr>
+          </w:pPr>
+          <w:hyperlink w:anchor="_Toc39478193" w:history="1">
+            <w:r>
+              <w:rPr>
+                <w:rStyle w:val="Hipervnculo"/>
+                <w:noProof/>
+              </w:rPr>
+              <w:t>Comunicación</w:t>
+            </w:r>
+            <w:r>
+              <w:rPr>
+                <w:noProof/>
+                <w:webHidden/>
+              </w:rPr>
+              <w:tab/>
+            </w:r>
+            <w:r>
+              <w:rPr>
+                <w:noProof/>
+                <w:webHidden/>
+              </w:rPr>
+              <w:fldChar w:fldCharType="begin"/>
+            </w:r>
+            <w:r>
+              <w:rPr>
+                <w:noProof/>
+                <w:webHidden/>
+              </w:rPr>
+              <w:instrText xml:space="preserve"> PAGEREF _Toc39478193 \h </w:instrText>
             </w:r>
             <w:r>
               <w:rPr>
@@ -611,14 +742,13 @@
               <w:lang w:val="es-AR" w:eastAsia="es-AR"/>
             </w:rPr>
           </w:pPr>
-          <w:hyperlink w:anchor="_Toc35277330" w:history="1">
+          <w:hyperlink w:anchor="_Toc39478194" w:history="1">
             <w:r>
               <w:rPr>
                 <w:rStyle w:val="Hipervnculo"/>
-                <w:rFonts w:eastAsia="DejaVu Sans"/>
-                <w:noProof/>
-              </w:rPr>
-              <w:t>Descripción</w:t>
+                <w:noProof/>
+              </w:rPr>
+              <w:t>Entre los integrantes del VASPA Team</w:t>
             </w:r>
             <w:r>
               <w:rPr>
@@ -639,7 +769,7 @@
                 <w:noProof/>
                 <w:webHidden/>
               </w:rPr>
-              <w:instrText xml:space="preserve"> PAGEREF _Toc35277330 \h </w:instrText>
+              <w:instrText xml:space="preserve"> PAGEREF _Toc39478194 \h </w:instrText>
             </w:r>
             <w:r>
               <w:rPr>
@@ -660,6 +790,1071 @@
                 <w:webHidden/>
               </w:rPr>
               <w:t>4</w:t>
+            </w:r>
+            <w:r>
+              <w:rPr>
+                <w:noProof/>
+                <w:webHidden/>
+              </w:rPr>
+              <w:fldChar w:fldCharType="end"/>
+            </w:r>
+          </w:hyperlink>
+        </w:p>
+        <w:p>
+          <w:pPr>
+            <w:pStyle w:val="TDC2"/>
+            <w:rPr>
+              <w:rFonts w:eastAsiaTheme="minorEastAsia"/>
+              <w:i w:val="0"/>
+              <w:iCs w:val="0"/>
+              <w:noProof/>
+              <w:sz w:val="22"/>
+              <w:szCs w:val="22"/>
+              <w:lang w:val="es-AR" w:eastAsia="es-AR"/>
+            </w:rPr>
+          </w:pPr>
+          <w:hyperlink w:anchor="_Toc39478195" w:history="1">
+            <w:r>
+              <w:rPr>
+                <w:rStyle w:val="Hipervnculo"/>
+                <w:noProof/>
+              </w:rPr>
+              <w:t>Con el Equipo Docente</w:t>
+            </w:r>
+            <w:r>
+              <w:rPr>
+                <w:noProof/>
+                <w:webHidden/>
+              </w:rPr>
+              <w:tab/>
+            </w:r>
+            <w:r>
+              <w:rPr>
+                <w:noProof/>
+                <w:webHidden/>
+              </w:rPr>
+              <w:fldChar w:fldCharType="begin"/>
+            </w:r>
+            <w:r>
+              <w:rPr>
+                <w:noProof/>
+                <w:webHidden/>
+              </w:rPr>
+              <w:instrText xml:space="preserve"> PAGEREF _Toc39478195 \h </w:instrText>
+            </w:r>
+            <w:r>
+              <w:rPr>
+                <w:noProof/>
+                <w:webHidden/>
+              </w:rPr>
+            </w:r>
+            <w:r>
+              <w:rPr>
+                <w:noProof/>
+                <w:webHidden/>
+              </w:rPr>
+              <w:fldChar w:fldCharType="separate"/>
+            </w:r>
+            <w:r>
+              <w:rPr>
+                <w:noProof/>
+                <w:webHidden/>
+              </w:rPr>
+              <w:t>4</w:t>
+            </w:r>
+            <w:r>
+              <w:rPr>
+                <w:noProof/>
+                <w:webHidden/>
+              </w:rPr>
+              <w:fldChar w:fldCharType="end"/>
+            </w:r>
+          </w:hyperlink>
+        </w:p>
+        <w:p>
+          <w:pPr>
+            <w:pStyle w:val="TDC2"/>
+            <w:rPr>
+              <w:rFonts w:eastAsiaTheme="minorEastAsia"/>
+              <w:i w:val="0"/>
+              <w:iCs w:val="0"/>
+              <w:noProof/>
+              <w:sz w:val="22"/>
+              <w:szCs w:val="22"/>
+              <w:lang w:val="es-AR" w:eastAsia="es-AR"/>
+            </w:rPr>
+          </w:pPr>
+          <w:hyperlink w:anchor="_Toc39478196" w:history="1">
+            <w:r>
+              <w:rPr>
+                <w:rStyle w:val="Hipervnculo"/>
+                <w:noProof/>
+              </w:rPr>
+              <w:t>Con el Cliente</w:t>
+            </w:r>
+            <w:r>
+              <w:rPr>
+                <w:noProof/>
+                <w:webHidden/>
+              </w:rPr>
+              <w:tab/>
+            </w:r>
+            <w:r>
+              <w:rPr>
+                <w:noProof/>
+                <w:webHidden/>
+              </w:rPr>
+              <w:fldChar w:fldCharType="begin"/>
+            </w:r>
+            <w:r>
+              <w:rPr>
+                <w:noProof/>
+                <w:webHidden/>
+              </w:rPr>
+              <w:instrText xml:space="preserve"> PAGEREF _Toc39478196 \h </w:instrText>
+            </w:r>
+            <w:r>
+              <w:rPr>
+                <w:noProof/>
+                <w:webHidden/>
+              </w:rPr>
+            </w:r>
+            <w:r>
+              <w:rPr>
+                <w:noProof/>
+                <w:webHidden/>
+              </w:rPr>
+              <w:fldChar w:fldCharType="separate"/>
+            </w:r>
+            <w:r>
+              <w:rPr>
+                <w:noProof/>
+                <w:webHidden/>
+              </w:rPr>
+              <w:t>4</w:t>
+            </w:r>
+            <w:r>
+              <w:rPr>
+                <w:noProof/>
+                <w:webHidden/>
+              </w:rPr>
+              <w:fldChar w:fldCharType="end"/>
+            </w:r>
+          </w:hyperlink>
+        </w:p>
+        <w:p>
+          <w:pPr>
+            <w:pStyle w:val="TDC1"/>
+            <w:rPr>
+              <w:rFonts w:eastAsiaTheme="minorEastAsia"/>
+              <w:b w:val="0"/>
+              <w:bCs w:val="0"/>
+              <w:noProof/>
+              <w:sz w:val="22"/>
+              <w:szCs w:val="22"/>
+              <w:lang w:val="es-AR" w:eastAsia="es-AR"/>
+            </w:rPr>
+          </w:pPr>
+          <w:hyperlink w:anchor="_Toc39478197" w:history="1">
+            <w:r>
+              <w:rPr>
+                <w:rStyle w:val="Hipervnculo"/>
+                <w:noProof/>
+              </w:rPr>
+              <w:t>Estimaciones</w:t>
+            </w:r>
+            <w:r>
+              <w:rPr>
+                <w:noProof/>
+                <w:webHidden/>
+              </w:rPr>
+              <w:tab/>
+            </w:r>
+            <w:r>
+              <w:rPr>
+                <w:noProof/>
+                <w:webHidden/>
+              </w:rPr>
+              <w:fldChar w:fldCharType="begin"/>
+            </w:r>
+            <w:r>
+              <w:rPr>
+                <w:noProof/>
+                <w:webHidden/>
+              </w:rPr>
+              <w:instrText xml:space="preserve"> PAGEREF _Toc39478197 \h </w:instrText>
+            </w:r>
+            <w:r>
+              <w:rPr>
+                <w:noProof/>
+                <w:webHidden/>
+              </w:rPr>
+            </w:r>
+            <w:r>
+              <w:rPr>
+                <w:noProof/>
+                <w:webHidden/>
+              </w:rPr>
+              <w:fldChar w:fldCharType="separate"/>
+            </w:r>
+            <w:r>
+              <w:rPr>
+                <w:noProof/>
+                <w:webHidden/>
+              </w:rPr>
+              <w:t>4</w:t>
+            </w:r>
+            <w:r>
+              <w:rPr>
+                <w:noProof/>
+                <w:webHidden/>
+              </w:rPr>
+              <w:fldChar w:fldCharType="end"/>
+            </w:r>
+          </w:hyperlink>
+        </w:p>
+        <w:p>
+          <w:pPr>
+            <w:pStyle w:val="TDC1"/>
+            <w:rPr>
+              <w:rFonts w:eastAsiaTheme="minorEastAsia"/>
+              <w:b w:val="0"/>
+              <w:bCs w:val="0"/>
+              <w:noProof/>
+              <w:sz w:val="22"/>
+              <w:szCs w:val="22"/>
+              <w:lang w:val="es-AR" w:eastAsia="es-AR"/>
+            </w:rPr>
+          </w:pPr>
+          <w:hyperlink w:anchor="_Toc39478198" w:history="1">
+            <w:r>
+              <w:rPr>
+                <w:rStyle w:val="Hipervnculo"/>
+                <w:noProof/>
+              </w:rPr>
+              <w:t>Gestión de Riesgos</w:t>
+            </w:r>
+            <w:r>
+              <w:rPr>
+                <w:noProof/>
+                <w:webHidden/>
+              </w:rPr>
+              <w:tab/>
+            </w:r>
+            <w:r>
+              <w:rPr>
+                <w:noProof/>
+                <w:webHidden/>
+              </w:rPr>
+              <w:fldChar w:fldCharType="begin"/>
+            </w:r>
+            <w:r>
+              <w:rPr>
+                <w:noProof/>
+                <w:webHidden/>
+              </w:rPr>
+              <w:instrText xml:space="preserve"> PAGEREF _Toc39478198 \h </w:instrText>
+            </w:r>
+            <w:r>
+              <w:rPr>
+                <w:noProof/>
+                <w:webHidden/>
+              </w:rPr>
+            </w:r>
+            <w:r>
+              <w:rPr>
+                <w:noProof/>
+                <w:webHidden/>
+              </w:rPr>
+              <w:fldChar w:fldCharType="separate"/>
+            </w:r>
+            <w:r>
+              <w:rPr>
+                <w:noProof/>
+                <w:webHidden/>
+              </w:rPr>
+              <w:t>4</w:t>
+            </w:r>
+            <w:r>
+              <w:rPr>
+                <w:noProof/>
+                <w:webHidden/>
+              </w:rPr>
+              <w:fldChar w:fldCharType="end"/>
+            </w:r>
+          </w:hyperlink>
+        </w:p>
+        <w:p>
+          <w:pPr>
+            <w:pStyle w:val="TDC1"/>
+            <w:rPr>
+              <w:rFonts w:eastAsiaTheme="minorEastAsia"/>
+              <w:b w:val="0"/>
+              <w:bCs w:val="0"/>
+              <w:noProof/>
+              <w:sz w:val="22"/>
+              <w:szCs w:val="22"/>
+              <w:lang w:val="es-AR" w:eastAsia="es-AR"/>
+            </w:rPr>
+          </w:pPr>
+          <w:hyperlink w:anchor="_Toc39478199" w:history="1">
+            <w:r>
+              <w:rPr>
+                <w:rStyle w:val="Hipervnculo"/>
+                <w:noProof/>
+              </w:rPr>
+              <w:t>Tecnologías utilizadas</w:t>
+            </w:r>
+            <w:r>
+              <w:rPr>
+                <w:noProof/>
+                <w:webHidden/>
+              </w:rPr>
+              <w:tab/>
+            </w:r>
+            <w:r>
+              <w:rPr>
+                <w:noProof/>
+                <w:webHidden/>
+              </w:rPr>
+              <w:fldChar w:fldCharType="begin"/>
+            </w:r>
+            <w:r>
+              <w:rPr>
+                <w:noProof/>
+                <w:webHidden/>
+              </w:rPr>
+              <w:instrText xml:space="preserve"> PAGEREF _Toc39478199 \h </w:instrText>
+            </w:r>
+            <w:r>
+              <w:rPr>
+                <w:noProof/>
+                <w:webHidden/>
+              </w:rPr>
+            </w:r>
+            <w:r>
+              <w:rPr>
+                <w:noProof/>
+                <w:webHidden/>
+              </w:rPr>
+              <w:fldChar w:fldCharType="separate"/>
+            </w:r>
+            <w:r>
+              <w:rPr>
+                <w:noProof/>
+                <w:webHidden/>
+              </w:rPr>
+              <w:t>4</w:t>
+            </w:r>
+            <w:r>
+              <w:rPr>
+                <w:noProof/>
+                <w:webHidden/>
+              </w:rPr>
+              <w:fldChar w:fldCharType="end"/>
+            </w:r>
+          </w:hyperlink>
+        </w:p>
+        <w:p>
+          <w:pPr>
+            <w:pStyle w:val="TDC2"/>
+            <w:rPr>
+              <w:rFonts w:eastAsiaTheme="minorEastAsia"/>
+              <w:i w:val="0"/>
+              <w:iCs w:val="0"/>
+              <w:noProof/>
+              <w:sz w:val="22"/>
+              <w:szCs w:val="22"/>
+              <w:lang w:val="es-AR" w:eastAsia="es-AR"/>
+            </w:rPr>
+          </w:pPr>
+          <w:hyperlink w:anchor="_Toc39478200" w:history="1">
+            <w:r>
+              <w:rPr>
+                <w:rStyle w:val="Hipervnculo"/>
+                <w:noProof/>
+              </w:rPr>
+              <w:t>Hardware</w:t>
+            </w:r>
+            <w:r>
+              <w:rPr>
+                <w:noProof/>
+                <w:webHidden/>
+              </w:rPr>
+              <w:tab/>
+            </w:r>
+            <w:r>
+              <w:rPr>
+                <w:noProof/>
+                <w:webHidden/>
+              </w:rPr>
+              <w:fldChar w:fldCharType="begin"/>
+            </w:r>
+            <w:r>
+              <w:rPr>
+                <w:noProof/>
+                <w:webHidden/>
+              </w:rPr>
+              <w:instrText xml:space="preserve"> PAGEREF _Toc39478200 \h </w:instrText>
+            </w:r>
+            <w:r>
+              <w:rPr>
+                <w:noProof/>
+                <w:webHidden/>
+              </w:rPr>
+            </w:r>
+            <w:r>
+              <w:rPr>
+                <w:noProof/>
+                <w:webHidden/>
+              </w:rPr>
+              <w:fldChar w:fldCharType="separate"/>
+            </w:r>
+            <w:r>
+              <w:rPr>
+                <w:noProof/>
+                <w:webHidden/>
+              </w:rPr>
+              <w:t>4</w:t>
+            </w:r>
+            <w:r>
+              <w:rPr>
+                <w:noProof/>
+                <w:webHidden/>
+              </w:rPr>
+              <w:fldChar w:fldCharType="end"/>
+            </w:r>
+          </w:hyperlink>
+        </w:p>
+        <w:p>
+          <w:pPr>
+            <w:pStyle w:val="TDC2"/>
+            <w:rPr>
+              <w:rFonts w:eastAsiaTheme="minorEastAsia"/>
+              <w:i w:val="0"/>
+              <w:iCs w:val="0"/>
+              <w:noProof/>
+              <w:sz w:val="22"/>
+              <w:szCs w:val="22"/>
+              <w:lang w:val="es-AR" w:eastAsia="es-AR"/>
+            </w:rPr>
+          </w:pPr>
+          <w:hyperlink w:anchor="_Toc39478201" w:history="1">
+            <w:r>
+              <w:rPr>
+                <w:rStyle w:val="Hipervnculo"/>
+                <w:noProof/>
+              </w:rPr>
+              <w:t>Software</w:t>
+            </w:r>
+            <w:r>
+              <w:rPr>
+                <w:noProof/>
+                <w:webHidden/>
+              </w:rPr>
+              <w:tab/>
+            </w:r>
+            <w:r>
+              <w:rPr>
+                <w:noProof/>
+                <w:webHidden/>
+              </w:rPr>
+              <w:fldChar w:fldCharType="begin"/>
+            </w:r>
+            <w:r>
+              <w:rPr>
+                <w:noProof/>
+                <w:webHidden/>
+              </w:rPr>
+              <w:instrText xml:space="preserve"> PAGEREF _Toc39478201 \h </w:instrText>
+            </w:r>
+            <w:r>
+              <w:rPr>
+                <w:noProof/>
+                <w:webHidden/>
+              </w:rPr>
+            </w:r>
+            <w:r>
+              <w:rPr>
+                <w:noProof/>
+                <w:webHidden/>
+              </w:rPr>
+              <w:fldChar w:fldCharType="separate"/>
+            </w:r>
+            <w:r>
+              <w:rPr>
+                <w:noProof/>
+                <w:webHidden/>
+              </w:rPr>
+              <w:t>4</w:t>
+            </w:r>
+            <w:r>
+              <w:rPr>
+                <w:noProof/>
+                <w:webHidden/>
+              </w:rPr>
+              <w:fldChar w:fldCharType="end"/>
+            </w:r>
+          </w:hyperlink>
+        </w:p>
+        <w:p>
+          <w:pPr>
+            <w:pStyle w:val="TDC1"/>
+            <w:rPr>
+              <w:rFonts w:eastAsiaTheme="minorEastAsia"/>
+              <w:b w:val="0"/>
+              <w:bCs w:val="0"/>
+              <w:noProof/>
+              <w:sz w:val="22"/>
+              <w:szCs w:val="22"/>
+              <w:lang w:val="es-AR" w:eastAsia="es-AR"/>
+            </w:rPr>
+          </w:pPr>
+          <w:hyperlink w:anchor="_Toc39478202" w:history="1">
+            <w:r>
+              <w:rPr>
+                <w:rStyle w:val="Hipervnculo"/>
+                <w:noProof/>
+              </w:rPr>
+              <w:t>Resumen de Iteraciones</w:t>
+            </w:r>
+            <w:r>
+              <w:rPr>
+                <w:noProof/>
+                <w:webHidden/>
+              </w:rPr>
+              <w:tab/>
+            </w:r>
+            <w:r>
+              <w:rPr>
+                <w:noProof/>
+                <w:webHidden/>
+              </w:rPr>
+              <w:fldChar w:fldCharType="begin"/>
+            </w:r>
+            <w:r>
+              <w:rPr>
+                <w:noProof/>
+                <w:webHidden/>
+              </w:rPr>
+              <w:instrText xml:space="preserve"> PAGEREF _Toc39478202 \h </w:instrText>
+            </w:r>
+            <w:r>
+              <w:rPr>
+                <w:noProof/>
+                <w:webHidden/>
+              </w:rPr>
+            </w:r>
+            <w:r>
+              <w:rPr>
+                <w:noProof/>
+                <w:webHidden/>
+              </w:rPr>
+              <w:fldChar w:fldCharType="separate"/>
+            </w:r>
+            <w:r>
+              <w:rPr>
+                <w:noProof/>
+                <w:webHidden/>
+              </w:rPr>
+              <w:t>5</w:t>
+            </w:r>
+            <w:r>
+              <w:rPr>
+                <w:noProof/>
+                <w:webHidden/>
+              </w:rPr>
+              <w:fldChar w:fldCharType="end"/>
+            </w:r>
+          </w:hyperlink>
+        </w:p>
+        <w:p>
+          <w:pPr>
+            <w:pStyle w:val="TDC2"/>
+            <w:rPr>
+              <w:rFonts w:eastAsiaTheme="minorEastAsia"/>
+              <w:i w:val="0"/>
+              <w:iCs w:val="0"/>
+              <w:noProof/>
+              <w:sz w:val="22"/>
+              <w:szCs w:val="22"/>
+              <w:lang w:val="es-AR" w:eastAsia="es-AR"/>
+            </w:rPr>
+          </w:pPr>
+          <w:hyperlink w:anchor="_Toc39478203" w:history="1">
+            <w:r>
+              <w:rPr>
+                <w:rStyle w:val="Hipervnculo"/>
+                <w:noProof/>
+              </w:rPr>
+              <w:t>Inicio</w:t>
+            </w:r>
+            <w:r>
+              <w:rPr>
+                <w:noProof/>
+                <w:webHidden/>
+              </w:rPr>
+              <w:tab/>
+            </w:r>
+            <w:r>
+              <w:rPr>
+                <w:noProof/>
+                <w:webHidden/>
+              </w:rPr>
+              <w:fldChar w:fldCharType="begin"/>
+            </w:r>
+            <w:r>
+              <w:rPr>
+                <w:noProof/>
+                <w:webHidden/>
+              </w:rPr>
+              <w:instrText xml:space="preserve"> PAGEREF _Toc39478203 \h </w:instrText>
+            </w:r>
+            <w:r>
+              <w:rPr>
+                <w:noProof/>
+                <w:webHidden/>
+              </w:rPr>
+            </w:r>
+            <w:r>
+              <w:rPr>
+                <w:noProof/>
+                <w:webHidden/>
+              </w:rPr>
+              <w:fldChar w:fldCharType="separate"/>
+            </w:r>
+            <w:r>
+              <w:rPr>
+                <w:noProof/>
+                <w:webHidden/>
+              </w:rPr>
+              <w:t>5</w:t>
+            </w:r>
+            <w:r>
+              <w:rPr>
+                <w:noProof/>
+                <w:webHidden/>
+              </w:rPr>
+              <w:fldChar w:fldCharType="end"/>
+            </w:r>
+          </w:hyperlink>
+        </w:p>
+        <w:p>
+          <w:pPr>
+            <w:pStyle w:val="TDC2"/>
+            <w:rPr>
+              <w:rFonts w:eastAsiaTheme="minorEastAsia"/>
+              <w:i w:val="0"/>
+              <w:iCs w:val="0"/>
+              <w:noProof/>
+              <w:sz w:val="22"/>
+              <w:szCs w:val="22"/>
+              <w:lang w:val="es-AR" w:eastAsia="es-AR"/>
+            </w:rPr>
+          </w:pPr>
+          <w:hyperlink w:anchor="_Toc39478204" w:history="1">
+            <w:r>
+              <w:rPr>
+                <w:rStyle w:val="Hipervnculo"/>
+                <w:noProof/>
+              </w:rPr>
+              <w:t>Elaboración</w:t>
+            </w:r>
+            <w:r>
+              <w:rPr>
+                <w:noProof/>
+                <w:webHidden/>
+              </w:rPr>
+              <w:tab/>
+            </w:r>
+            <w:r>
+              <w:rPr>
+                <w:noProof/>
+                <w:webHidden/>
+              </w:rPr>
+              <w:fldChar w:fldCharType="begin"/>
+            </w:r>
+            <w:r>
+              <w:rPr>
+                <w:noProof/>
+                <w:webHidden/>
+              </w:rPr>
+              <w:instrText xml:space="preserve"> PAGEREF _Toc39478204 \h </w:instrText>
+            </w:r>
+            <w:r>
+              <w:rPr>
+                <w:noProof/>
+                <w:webHidden/>
+              </w:rPr>
+            </w:r>
+            <w:r>
+              <w:rPr>
+                <w:noProof/>
+                <w:webHidden/>
+              </w:rPr>
+              <w:fldChar w:fldCharType="separate"/>
+            </w:r>
+            <w:r>
+              <w:rPr>
+                <w:noProof/>
+                <w:webHidden/>
+              </w:rPr>
+              <w:t>5</w:t>
+            </w:r>
+            <w:r>
+              <w:rPr>
+                <w:noProof/>
+                <w:webHidden/>
+              </w:rPr>
+              <w:fldChar w:fldCharType="end"/>
+            </w:r>
+          </w:hyperlink>
+        </w:p>
+        <w:p>
+          <w:pPr>
+            <w:pStyle w:val="TDC2"/>
+            <w:rPr>
+              <w:rFonts w:eastAsiaTheme="minorEastAsia"/>
+              <w:i w:val="0"/>
+              <w:iCs w:val="0"/>
+              <w:noProof/>
+              <w:sz w:val="22"/>
+              <w:szCs w:val="22"/>
+              <w:lang w:val="es-AR" w:eastAsia="es-AR"/>
+            </w:rPr>
+          </w:pPr>
+          <w:hyperlink w:anchor="_Toc39478205" w:history="1">
+            <w:r>
+              <w:rPr>
+                <w:rStyle w:val="Hipervnculo"/>
+                <w:noProof/>
+              </w:rPr>
+              <w:t>Construcción</w:t>
+            </w:r>
+            <w:r>
+              <w:rPr>
+                <w:noProof/>
+                <w:webHidden/>
+              </w:rPr>
+              <w:tab/>
+            </w:r>
+            <w:r>
+              <w:rPr>
+                <w:noProof/>
+                <w:webHidden/>
+              </w:rPr>
+              <w:fldChar w:fldCharType="begin"/>
+            </w:r>
+            <w:r>
+              <w:rPr>
+                <w:noProof/>
+                <w:webHidden/>
+              </w:rPr>
+              <w:instrText xml:space="preserve"> PAGEREF _Toc39478205 \h </w:instrText>
+            </w:r>
+            <w:r>
+              <w:rPr>
+                <w:noProof/>
+                <w:webHidden/>
+              </w:rPr>
+            </w:r>
+            <w:r>
+              <w:rPr>
+                <w:noProof/>
+                <w:webHidden/>
+              </w:rPr>
+              <w:fldChar w:fldCharType="separate"/>
+            </w:r>
+            <w:r>
+              <w:rPr>
+                <w:noProof/>
+                <w:webHidden/>
+              </w:rPr>
+              <w:t>5</w:t>
+            </w:r>
+            <w:r>
+              <w:rPr>
+                <w:noProof/>
+                <w:webHidden/>
+              </w:rPr>
+              <w:fldChar w:fldCharType="end"/>
+            </w:r>
+          </w:hyperlink>
+        </w:p>
+        <w:p>
+          <w:pPr>
+            <w:pStyle w:val="TDC2"/>
+            <w:rPr>
+              <w:rFonts w:eastAsiaTheme="minorEastAsia"/>
+              <w:i w:val="0"/>
+              <w:iCs w:val="0"/>
+              <w:noProof/>
+              <w:sz w:val="22"/>
+              <w:szCs w:val="22"/>
+              <w:lang w:val="es-AR" w:eastAsia="es-AR"/>
+            </w:rPr>
+          </w:pPr>
+          <w:hyperlink w:anchor="_Toc39478206" w:history="1">
+            <w:r>
+              <w:rPr>
+                <w:rStyle w:val="Hipervnculo"/>
+                <w:noProof/>
+              </w:rPr>
+              <w:t>Transición</w:t>
+            </w:r>
+            <w:r>
+              <w:rPr>
+                <w:noProof/>
+                <w:webHidden/>
+              </w:rPr>
+              <w:tab/>
+            </w:r>
+            <w:r>
+              <w:rPr>
+                <w:noProof/>
+                <w:webHidden/>
+              </w:rPr>
+              <w:fldChar w:fldCharType="begin"/>
+            </w:r>
+            <w:r>
+              <w:rPr>
+                <w:noProof/>
+                <w:webHidden/>
+              </w:rPr>
+              <w:instrText xml:space="preserve"> PAGEREF _Toc39478206 \h </w:instrText>
+            </w:r>
+            <w:r>
+              <w:rPr>
+                <w:noProof/>
+                <w:webHidden/>
+              </w:rPr>
+            </w:r>
+            <w:r>
+              <w:rPr>
+                <w:noProof/>
+                <w:webHidden/>
+              </w:rPr>
+              <w:fldChar w:fldCharType="separate"/>
+            </w:r>
+            <w:r>
+              <w:rPr>
+                <w:noProof/>
+                <w:webHidden/>
+              </w:rPr>
+              <w:t>5</w:t>
+            </w:r>
+            <w:r>
+              <w:rPr>
+                <w:noProof/>
+                <w:webHidden/>
+              </w:rPr>
+              <w:fldChar w:fldCharType="end"/>
+            </w:r>
+          </w:hyperlink>
+        </w:p>
+        <w:p>
+          <w:pPr>
+            <w:pStyle w:val="TDC1"/>
+            <w:rPr>
+              <w:rFonts w:eastAsiaTheme="minorEastAsia"/>
+              <w:b w:val="0"/>
+              <w:bCs w:val="0"/>
+              <w:noProof/>
+              <w:sz w:val="22"/>
+              <w:szCs w:val="22"/>
+              <w:lang w:val="es-AR" w:eastAsia="es-AR"/>
+            </w:rPr>
+          </w:pPr>
+          <w:hyperlink w:anchor="_Toc39478207" w:history="1">
+            <w:r>
+              <w:rPr>
+                <w:rStyle w:val="Hipervnculo"/>
+                <w:noProof/>
+              </w:rPr>
+              <w:t>Conclusión</w:t>
+            </w:r>
+            <w:r>
+              <w:rPr>
+                <w:noProof/>
+                <w:webHidden/>
+              </w:rPr>
+              <w:tab/>
+            </w:r>
+            <w:r>
+              <w:rPr>
+                <w:noProof/>
+                <w:webHidden/>
+              </w:rPr>
+              <w:fldChar w:fldCharType="begin"/>
+            </w:r>
+            <w:r>
+              <w:rPr>
+                <w:noProof/>
+                <w:webHidden/>
+              </w:rPr>
+              <w:instrText xml:space="preserve"> PAGEREF _Toc39478207 \h </w:instrText>
+            </w:r>
+            <w:r>
+              <w:rPr>
+                <w:noProof/>
+                <w:webHidden/>
+              </w:rPr>
+            </w:r>
+            <w:r>
+              <w:rPr>
+                <w:noProof/>
+                <w:webHidden/>
+              </w:rPr>
+              <w:fldChar w:fldCharType="separate"/>
+            </w:r>
+            <w:r>
+              <w:rPr>
+                <w:noProof/>
+                <w:webHidden/>
+              </w:rPr>
+              <w:t>6</w:t>
+            </w:r>
+            <w:r>
+              <w:rPr>
+                <w:noProof/>
+                <w:webHidden/>
+              </w:rPr>
+              <w:fldChar w:fldCharType="end"/>
+            </w:r>
+          </w:hyperlink>
+        </w:p>
+        <w:p>
+          <w:pPr>
+            <w:pStyle w:val="TDC2"/>
+            <w:rPr>
+              <w:rFonts w:eastAsiaTheme="minorEastAsia"/>
+              <w:i w:val="0"/>
+              <w:iCs w:val="0"/>
+              <w:noProof/>
+              <w:sz w:val="22"/>
+              <w:szCs w:val="22"/>
+              <w:lang w:val="es-AR" w:eastAsia="es-AR"/>
+            </w:rPr>
+          </w:pPr>
+          <w:hyperlink w:anchor="_Toc39478208" w:history="1">
+            <w:r>
+              <w:rPr>
+                <w:rStyle w:val="Hipervnculo"/>
+                <w:noProof/>
+              </w:rPr>
+              <w:t>Experiencia personal de cada integrante</w:t>
+            </w:r>
+            <w:r>
+              <w:rPr>
+                <w:noProof/>
+                <w:webHidden/>
+              </w:rPr>
+              <w:tab/>
+            </w:r>
+            <w:r>
+              <w:rPr>
+                <w:noProof/>
+                <w:webHidden/>
+              </w:rPr>
+              <w:fldChar w:fldCharType="begin"/>
+            </w:r>
+            <w:r>
+              <w:rPr>
+                <w:noProof/>
+                <w:webHidden/>
+              </w:rPr>
+              <w:instrText xml:space="preserve"> PAGEREF _Toc39478208 \h </w:instrText>
+            </w:r>
+            <w:r>
+              <w:rPr>
+                <w:noProof/>
+                <w:webHidden/>
+              </w:rPr>
+            </w:r>
+            <w:r>
+              <w:rPr>
+                <w:noProof/>
+                <w:webHidden/>
+              </w:rPr>
+              <w:fldChar w:fldCharType="separate"/>
+            </w:r>
+            <w:r>
+              <w:rPr>
+                <w:noProof/>
+                <w:webHidden/>
+              </w:rPr>
+              <w:t>6</w:t>
+            </w:r>
+            <w:r>
+              <w:rPr>
+                <w:noProof/>
+                <w:webHidden/>
+              </w:rPr>
+              <w:fldChar w:fldCharType="end"/>
+            </w:r>
+          </w:hyperlink>
+        </w:p>
+        <w:p>
+          <w:pPr>
+            <w:pStyle w:val="TDC2"/>
+            <w:rPr>
+              <w:rFonts w:eastAsiaTheme="minorEastAsia"/>
+              <w:i w:val="0"/>
+              <w:iCs w:val="0"/>
+              <w:noProof/>
+              <w:sz w:val="22"/>
+              <w:szCs w:val="22"/>
+              <w:lang w:val="es-AR" w:eastAsia="es-AR"/>
+            </w:rPr>
+          </w:pPr>
+          <w:hyperlink w:anchor="_Toc39478209" w:history="1">
+            <w:r>
+              <w:rPr>
+                <w:rStyle w:val="Hipervnculo"/>
+                <w:noProof/>
+              </w:rPr>
+              <w:t>Experiencia grupal</w:t>
+            </w:r>
+            <w:r>
+              <w:rPr>
+                <w:noProof/>
+                <w:webHidden/>
+              </w:rPr>
+              <w:tab/>
+            </w:r>
+            <w:r>
+              <w:rPr>
+                <w:noProof/>
+                <w:webHidden/>
+              </w:rPr>
+              <w:fldChar w:fldCharType="begin"/>
+            </w:r>
+            <w:r>
+              <w:rPr>
+                <w:noProof/>
+                <w:webHidden/>
+              </w:rPr>
+              <w:instrText xml:space="preserve"> PAGEREF _Toc39478209 \h </w:instrText>
+            </w:r>
+            <w:r>
+              <w:rPr>
+                <w:noProof/>
+                <w:webHidden/>
+              </w:rPr>
+            </w:r>
+            <w:r>
+              <w:rPr>
+                <w:noProof/>
+                <w:webHidden/>
+              </w:rPr>
+              <w:fldChar w:fldCharType="separate"/>
+            </w:r>
+            <w:r>
+              <w:rPr>
+                <w:noProof/>
+                <w:webHidden/>
+              </w:rPr>
+              <w:t>6</w:t>
             </w:r>
             <w:r>
               <w:rPr>
@@ -721,24 +1916,24 @@
           <w:rFonts w:eastAsia="DejaVu Sans"/>
         </w:rPr>
       </w:pPr>
-      <w:bookmarkStart w:id="0" w:name="_Toc229739369"/>
-      <w:bookmarkStart w:id="1" w:name="_Toc234998444"/>
+      <w:bookmarkStart w:id="1" w:name="_Toc229739369"/>
+      <w:bookmarkStart w:id="2" w:name="_Toc234998444"/>
       <w:r>
         <w:rPr>
           <w:rFonts w:eastAsia="DejaVu Sans"/>
         </w:rPr>
         <w:br/>
       </w:r>
-      <w:bookmarkStart w:id="2" w:name="_Toc35277329"/>
+      <w:bookmarkStart w:id="3" w:name="_Toc39478191"/>
       <w:r>
         <w:rPr>
           <w:rFonts w:eastAsia="DejaVu Sans"/>
         </w:rPr>
         <w:t>Introducción</w:t>
       </w:r>
-      <w:bookmarkEnd w:id="0"/>
       <w:bookmarkEnd w:id="1"/>
       <w:bookmarkEnd w:id="2"/>
+      <w:bookmarkEnd w:id="3"/>
     </w:p>
     <w:p>
       <w:r>
@@ -758,12 +1953,14 @@
           <w:rFonts w:eastAsia="DejaVu Sans"/>
         </w:rPr>
       </w:pPr>
+      <w:bookmarkStart w:id="4" w:name="_Toc39478192"/>
       <w:r>
         <w:rPr>
           <w:rFonts w:eastAsia="DejaVu Sans"/>
         </w:rPr>
         <w:t>Objetivo del Proyecto</w:t>
       </w:r>
+      <w:bookmarkEnd w:id="4"/>
     </w:p>
     <w:p>
       <w:r>
@@ -800,25 +1997,24 @@
           <w:lang w:val="es-ES"/>
         </w:rPr>
       </w:pPr>
+      <w:bookmarkStart w:id="5" w:name="_Toc39478193"/>
       <w:r>
         <w:rPr>
           <w:lang w:val="es-ES"/>
         </w:rPr>
         <w:t>Comunicación</w:t>
       </w:r>
+      <w:bookmarkEnd w:id="5"/>
     </w:p>
     <w:p>
       <w:pPr>
         <w:pStyle w:val="PSI-Ttulo2"/>
       </w:pPr>
-      <w:r>
-        <w:t xml:space="preserve">Entre los integrantes del VASPA </w:t>
-      </w:r>
-      <w:proofErr w:type="spellStart"/>
-      <w:r>
-        <w:t>Team</w:t>
-      </w:r>
-      <w:proofErr w:type="spellEnd"/>
+      <w:bookmarkStart w:id="6" w:name="_Toc39478194"/>
+      <w:r>
+        <w:t>Entre los integrantes del VASPA Team</w:t>
+      </w:r>
+      <w:bookmarkEnd w:id="6"/>
     </w:p>
     <w:p>
       <w:r>
@@ -829,9 +2025,11 @@
       <w:pPr>
         <w:pStyle w:val="PSI-Ttulo2"/>
       </w:pPr>
+      <w:bookmarkStart w:id="7" w:name="_Toc39478195"/>
       <w:r>
         <w:t>Con el Equipo Docente</w:t>
       </w:r>
+      <w:bookmarkEnd w:id="7"/>
     </w:p>
     <w:p>
       <w:r>
@@ -842,9 +2040,11 @@
       <w:pPr>
         <w:pStyle w:val="PSI-Ttulo2"/>
       </w:pPr>
+      <w:bookmarkStart w:id="8" w:name="_Toc39478196"/>
       <w:r>
         <w:t>Con el Cliente</w:t>
       </w:r>
+      <w:bookmarkEnd w:id="8"/>
     </w:p>
     <w:p>
       <w:r>
@@ -855,9 +2055,11 @@
       <w:pPr>
         <w:pStyle w:val="PSI-Ttulo1"/>
       </w:pPr>
+      <w:bookmarkStart w:id="9" w:name="_Toc39478197"/>
       <w:r>
         <w:t>Estimaciones</w:t>
       </w:r>
+      <w:bookmarkEnd w:id="9"/>
     </w:p>
     <w:p>
       <w:r>
@@ -871,12 +2073,14 @@
           <w:lang w:val="es-ES"/>
         </w:rPr>
       </w:pPr>
+      <w:bookmarkStart w:id="10" w:name="_Toc39478198"/>
       <w:r>
         <w:rPr>
           <w:lang w:val="es-ES"/>
         </w:rPr>
         <w:t>Gestión de Riesgos</w:t>
       </w:r>
+      <w:bookmarkEnd w:id="10"/>
     </w:p>
     <w:p>
       <w:r>
@@ -890,6 +2094,7 @@
           <w:lang w:val="es-ES"/>
         </w:rPr>
       </w:pPr>
+      <w:bookmarkStart w:id="11" w:name="_Toc39478199"/>
       <w:r>
         <w:rPr>
           <w:lang w:val="es-ES"/>
@@ -902,14 +2107,17 @@
         </w:rPr>
         <w:t xml:space="preserve"> utilizadas</w:t>
       </w:r>
+      <w:bookmarkEnd w:id="11"/>
     </w:p>
     <w:p>
       <w:pPr>
         <w:pStyle w:val="PSI-Ttulo2"/>
       </w:pPr>
+      <w:bookmarkStart w:id="12" w:name="_Toc39478200"/>
       <w:r>
         <w:t>Hardware</w:t>
       </w:r>
+      <w:bookmarkEnd w:id="12"/>
     </w:p>
     <w:p>
       <w:r>
@@ -920,9 +2128,11 @@
       <w:pPr>
         <w:pStyle w:val="PSI-Ttulo2"/>
       </w:pPr>
+      <w:bookmarkStart w:id="13" w:name="_Toc39478201"/>
       <w:r>
         <w:t>Software</w:t>
       </w:r>
+      <w:bookmarkEnd w:id="13"/>
     </w:p>
     <w:p>
       <w:r>
@@ -935,15 +2145,7 @@
         <w:t>lenguajes,</w:t>
       </w:r>
       <w:r>
-        <w:t xml:space="preserve"> librerías y </w:t>
-      </w:r>
-      <w:proofErr w:type="spellStart"/>
-      <w:r>
-        <w:t>frameworks</w:t>
-      </w:r>
-      <w:proofErr w:type="spellEnd"/>
-      <w:r>
-        <w:t xml:space="preserve"> utilizados para el desarrollo y la presentación del proyecto</w:t>
+        <w:t xml:space="preserve"> librerías y frameworks utilizados para el desarrollo y la presentación del proyecto</w:t>
       </w:r>
     </w:p>
     <w:p>
@@ -953,6 +2155,7 @@
           <w:lang w:val="es-ES"/>
         </w:rPr>
       </w:pPr>
+      <w:bookmarkStart w:id="14" w:name="_Toc39478202"/>
       <w:r>
         <w:rPr>
           <w:lang w:val="es-ES"/>
@@ -960,6 +2163,7 @@
         <w:lastRenderedPageBreak/>
         <w:t>Resumen de Iteraciones</w:t>
       </w:r>
+      <w:bookmarkEnd w:id="14"/>
     </w:p>
     <w:p>
       <w:r>
@@ -975,9 +2179,11 @@
       <w:pPr>
         <w:pStyle w:val="PSI-Ttulo2"/>
       </w:pPr>
+      <w:bookmarkStart w:id="15" w:name="_Toc39478203"/>
       <w:r>
         <w:t>Inicio</w:t>
       </w:r>
+      <w:bookmarkEnd w:id="15"/>
     </w:p>
     <w:p>
       <w:r>
@@ -988,32 +2194,30 @@
       <w:pPr>
         <w:pStyle w:val="PSI-Ttulo2"/>
       </w:pPr>
+      <w:bookmarkStart w:id="16" w:name="_Toc39478204"/>
       <w:r>
         <w:t>Elaboración</w:t>
       </w:r>
+      <w:bookmarkEnd w:id="16"/>
     </w:p>
     <w:p>
       <w:r>
-        <w:t xml:space="preserve">Resumen Iteraciones etapa </w:t>
-      </w:r>
-      <w:r>
-        <w:t>Elaboración</w:t>
+        <w:t>Resumen Iteraciones etapa Elaboración</w:t>
       </w:r>
     </w:p>
     <w:p>
       <w:pPr>
         <w:pStyle w:val="PSI-Ttulo2"/>
       </w:pPr>
+      <w:bookmarkStart w:id="17" w:name="_Toc39478205"/>
       <w:r>
         <w:t>Construcción</w:t>
       </w:r>
+      <w:bookmarkEnd w:id="17"/>
     </w:p>
     <w:p>
       <w:r>
-        <w:t xml:space="preserve">Resumen Iteraciones etapa </w:t>
-      </w:r>
-      <w:r>
-        <w:t>Construcción</w:t>
+        <w:t>Resumen Iteraciones etapa Construcción</w:t>
       </w:r>
     </w:p>
     <w:p>
@@ -1021,16 +2225,15 @@
         <w:pStyle w:val="PSI-Ttulo2"/>
         <w:ind w:left="0" w:firstLine="0"/>
       </w:pPr>
+      <w:bookmarkStart w:id="18" w:name="_Toc39478206"/>
       <w:r>
         <w:t>Transición</w:t>
       </w:r>
+      <w:bookmarkEnd w:id="18"/>
     </w:p>
     <w:p>
       <w:r>
-        <w:t xml:space="preserve">Resumen Iteraciones etapa </w:t>
-      </w:r>
-      <w:r>
-        <w:t>Transición</w:t>
+        <w:t>Resumen Iteraciones etapa Transición</w:t>
       </w:r>
     </w:p>
     <w:p>
@@ -1045,6 +2248,7 @@
           <w:lang w:val="es-ES"/>
         </w:rPr>
       </w:pPr>
+      <w:bookmarkStart w:id="19" w:name="_Toc39478207"/>
       <w:r>
         <w:rPr>
           <w:lang w:val="es-ES"/>
@@ -1052,11 +2256,13 @@
         <w:lastRenderedPageBreak/>
         <w:t>Conclusión</w:t>
       </w:r>
+      <w:bookmarkEnd w:id="19"/>
     </w:p>
     <w:p>
       <w:pPr>
         <w:pStyle w:val="PSI-Ttulo2"/>
       </w:pPr>
+      <w:bookmarkStart w:id="20" w:name="_Toc39478208"/>
       <w:r>
         <w:t xml:space="preserve">Experiencia </w:t>
       </w:r>
@@ -1066,6 +2272,7 @@
       <w:r>
         <w:t>ersonal de cada integrante</w:t>
       </w:r>
+      <w:bookmarkEnd w:id="20"/>
     </w:p>
     <w:p>
       <w:r>
@@ -1076,21 +2283,15 @@
       <w:pPr>
         <w:pStyle w:val="PSI-Ttulo2"/>
       </w:pPr>
+      <w:bookmarkStart w:id="21" w:name="_Toc39478209"/>
       <w:r>
         <w:t>Experiencia grupal</w:t>
       </w:r>
+      <w:bookmarkEnd w:id="21"/>
     </w:p>
     <w:p>
       <w:r>
-        <w:t xml:space="preserve">Puesta en común entre los integrantes del VASPA </w:t>
-      </w:r>
-      <w:proofErr w:type="spellStart"/>
-      <w:r>
-        <w:t>Team</w:t>
-      </w:r>
-      <w:proofErr w:type="spellEnd"/>
-      <w:r>
-        <w:t xml:space="preserve"> sobre la experiencia vivida en el proyecto. Partiendo desde la elección del equipo, la asignación del sistema a desarrollar, y el desarrollo en general del mismo.</w:t>
+        <w:t>Puesta en común entre los integrantes del VASPA Team sobre la experiencia vivida en el proyecto. Partiendo desde la elección del equipo, la asignación del sistema a desarrollar, y el desarrollo en general del mismo.</w:t>
       </w:r>
     </w:p>
     <w:p/>
@@ -1112,18 +2313,8 @@
       <w:r>
         <w:t xml:space="preserve">ventajas o </w:t>
       </w:r>
-      <w:bookmarkStart w:id="3" w:name="_GoBack"/>
-      <w:bookmarkEnd w:id="3"/>
-      <w:r>
-        <w:t>“</w:t>
-      </w:r>
-      <w:proofErr w:type="spellStart"/>
-      <w:r>
-        <w:t>features</w:t>
-      </w:r>
-      <w:proofErr w:type="spellEnd"/>
-      <w:r>
-        <w:t xml:space="preserve">” que lo hagan destacarse (sistema responsivo, PDF </w:t>
+      <w:r>
+        <w:t xml:space="preserve">“features” que lo hagan destacarse (sistema responsivo, PDF </w:t>
       </w:r>
       <w:r>
         <w:rPr>
@@ -1207,16 +2398,8 @@
           <w:rPr>
             <w:lang w:val="es-AR"/>
           </w:rPr>
-          <w:t xml:space="preserve">VASPA </w:t>
+          <w:t>VASPA Team</w:t>
         </w:r>
-        <w:proofErr w:type="spellStart"/>
-        <w:r>
-          <w:rPr>
-            <w:lang w:val="es-AR"/>
-          </w:rPr>
-          <w:t>Team</w:t>
-        </w:r>
-        <w:proofErr w:type="spellEnd"/>
       </w:sdtContent>
     </w:sdt>
     <w:r>
@@ -1377,13 +2560,8 @@
           <w:spacing w:before="0"/>
         </w:pPr>
         <w:r>
-          <w:t xml:space="preserve">Fabricio González – Francisco Estrada – Nicolás </w:t>
+          <w:t>Fabricio González – Francisco Estrada – Nicolás Sartini</w:t>
         </w:r>
-        <w:proofErr w:type="spellStart"/>
-        <w:r>
-          <w:t>Sartini</w:t>
-        </w:r>
-        <w:proofErr w:type="spellEnd"/>
       </w:p>
     </w:sdtContent>
   </w:sdt>
@@ -4431,7 +5609,7 @@
 </file>
 
 <file path=customXml/itemProps2.xml><?xml version="1.0" encoding="utf-8"?>
-<ds:datastoreItem xmlns:ds="http://schemas.openxmlformats.org/officeDocument/2006/customXml" ds:itemID="{C2050149-0F55-4F7F-8EA2-6C10E38307EE}">
+<ds:datastoreItem xmlns:ds="http://schemas.openxmlformats.org/officeDocument/2006/customXml" ds:itemID="{602C2296-B0DA-431F-80D8-E3C67C1715BE}">
   <ds:schemaRefs>
     <ds:schemaRef ds:uri="http://schemas.openxmlformats.org/officeDocument/2006/bibliography"/>
   </ds:schemaRefs>

</xml_diff>